<commit_message>
Version 24/10/24 add Enum Class
</commit_message>
<xml_diff>
--- a/Example of commands from Pavel.docx
+++ b/Example of commands from Pavel.docx
@@ -5,6 +5,7 @@
     <w:p>
       <w:pPr>
         <w:spacing w:after="0"/>
+        <w:jc w:val="both"/>
       </w:pPr>
       <w:r>
         <w:t>Пример команд:</w:t>
@@ -13,22 +14,143 @@
     <w:p>
       <w:pPr>
         <w:spacing w:after="0"/>
+        <w:jc w:val="both"/>
       </w:pPr>
       <w:r>
         <w:t xml:space="preserve">1) </w:t>
       </w:r>
       <w:proofErr w:type="spellStart"/>
       <w:r>
-        <w:t>addEatRecord</w:t>
-      </w:r>
-      <w:proofErr w:type="spellEnd"/>
-      <w:r>
-        <w:t xml:space="preserve"> -n торт -g 100</w:t>
-      </w:r>
-    </w:p>
-    <w:p>
-      <w:pPr>
-        <w:spacing w:after="0"/>
+        <w:t>addFood</w:t>
+      </w:r>
+      <w:proofErr w:type="spellEnd"/>
+      <w:r>
+        <w:t xml:space="preserve"> -</w:t>
+      </w:r>
+      <w:r>
+        <w:rPr>
+          <w:lang w:val="en-US"/>
+        </w:rPr>
+        <w:t>p</w:t>
+      </w:r>
+      <w:r>
+        <w:t xml:space="preserve"> торт -g 100</w:t>
+      </w:r>
+    </w:p>
+    <w:p>
+      <w:pPr>
+        <w:spacing w:after="0"/>
+        <w:jc w:val="both"/>
+      </w:pPr>
+      <w:proofErr w:type="spellStart"/>
+      <w:r>
+        <w:t>эта</w:t>
+      </w:r>
+      <w:proofErr w:type="spellEnd"/>
+      <w:r>
+        <w:t xml:space="preserve"> команда </w:t>
+      </w:r>
+      <w:r>
+        <w:rPr>
+          <w:b/>
+        </w:rPr>
+        <w:t>ищет в списке продуктов</w:t>
+      </w:r>
+      <w:r>
+        <w:t xml:space="preserve"> торт и делает запись о </w:t>
+      </w:r>
+      <w:proofErr w:type="gramStart"/>
+      <w:r>
+        <w:t>том</w:t>
+      </w:r>
+      <w:proofErr w:type="gramEnd"/>
+      <w:r>
+        <w:t xml:space="preserve"> </w:t>
+      </w:r>
+      <w:r>
+        <w:rPr>
+          <w:b/>
+        </w:rPr>
+        <w:t>что ты с</w:t>
+      </w:r>
+      <w:r>
+        <w:rPr>
+          <w:b/>
+        </w:rPr>
+        <w:t>ъ</w:t>
+      </w:r>
+      <w:r>
+        <w:rPr>
+          <w:b/>
+        </w:rPr>
+        <w:t>ела его</w:t>
+      </w:r>
+      <w:r>
+        <w:t xml:space="preserve"> 100г сегодня, если торта в списке продуктов не</w:t>
+      </w:r>
+      <w:r>
+        <w:t>т выдаёт сообщение об ошибке т.к.</w:t>
+      </w:r>
+      <w:r>
+        <w:t xml:space="preserve"> непонятно сколько он калорий</w:t>
+      </w:r>
+    </w:p>
+    <w:p>
+      <w:pPr>
+        <w:spacing w:after="0"/>
+        <w:jc w:val="both"/>
+        <w:rPr>
+          <w:lang w:val="en-US"/>
+        </w:rPr>
+      </w:pPr>
+      <w:r>
+        <w:rPr>
+          <w:lang w:val="en-US"/>
+        </w:rPr>
+        <w:t xml:space="preserve">2) </w:t>
+      </w:r>
+      <w:proofErr w:type="spellStart"/>
+      <w:proofErr w:type="gramStart"/>
+      <w:r>
+        <w:rPr>
+          <w:lang w:val="en-US"/>
+        </w:rPr>
+        <w:t>addFood</w:t>
+      </w:r>
+      <w:proofErr w:type="spellEnd"/>
+      <w:proofErr w:type="gramEnd"/>
+      <w:r>
+        <w:rPr>
+          <w:lang w:val="en-US"/>
+        </w:rPr>
+        <w:t xml:space="preserve"> -</w:t>
+      </w:r>
+      <w:r>
+        <w:rPr>
+          <w:lang w:val="en-US"/>
+        </w:rPr>
+        <w:t>p</w:t>
+      </w:r>
+      <w:r>
+        <w:rPr>
+          <w:lang w:val="en-US"/>
+        </w:rPr>
+        <w:t xml:space="preserve"> </w:t>
+      </w:r>
+      <w:r>
+        <w:t>торт</w:t>
+      </w:r>
+      <w:r>
+        <w:rPr>
+          <w:lang w:val="en-US"/>
+        </w:rPr>
+        <w:t xml:space="preserve"> -g 100 -c 100</w:t>
+      </w:r>
+    </w:p>
+    <w:p>
+      <w:pPr>
+        <w:spacing w:after="0"/>
+        <w:jc w:val="both"/>
       </w:pPr>
       <w:r>
         <w:t xml:space="preserve">эта команда </w:t>
@@ -37,300 +159,510 @@
         <w:rPr>
           <w:b/>
         </w:rPr>
-        <w:t>ищет в списке продуктов</w:t>
-      </w:r>
-      <w:r>
-        <w:t xml:space="preserve"> торт и делает запись о </w:t>
+        <w:t xml:space="preserve">ищет в </w:t>
       </w:r>
       <w:proofErr w:type="gramStart"/>
       <w:r>
+        <w:rPr>
+          <w:b/>
+        </w:rPr>
+        <w:t>спи</w:t>
+      </w:r>
+      <w:r>
+        <w:rPr>
+          <w:b/>
+        </w:rPr>
+        <w:t xml:space="preserve"> </w:t>
+      </w:r>
+      <w:proofErr w:type="spellStart"/>
+      <w:r>
+        <w:rPr>
+          <w:b/>
+        </w:rPr>
+        <w:t>ске</w:t>
+      </w:r>
+      <w:proofErr w:type="spellEnd"/>
+      <w:proofErr w:type="gramEnd"/>
+      <w:r>
+        <w:rPr>
+          <w:b/>
+        </w:rPr>
+        <w:t xml:space="preserve"> продуктов</w:t>
+      </w:r>
+      <w:r>
+        <w:t xml:space="preserve"> торт</w:t>
+      </w:r>
+      <w:r>
+        <w:t xml:space="preserve"> и делает запись о том что ты съ</w:t>
+      </w:r>
+      <w:r>
+        <w:t>ела его 100г сегодня, если торта в списке продуктов нет сохраняет в список продуктов торт  с 100 калориями если он есть обновляет кол-во калорий</w:t>
+      </w:r>
+    </w:p>
+    <w:p>
+      <w:pPr>
+        <w:spacing w:after="0"/>
+        <w:jc w:val="both"/>
+        <w:rPr>
+          <w:lang w:val="en-US"/>
+        </w:rPr>
+      </w:pPr>
+      <w:r>
+        <w:rPr>
+          <w:lang w:val="en-US"/>
+        </w:rPr>
+        <w:t xml:space="preserve">3) </w:t>
+      </w:r>
+      <w:proofErr w:type="spellStart"/>
+      <w:proofErr w:type="gramStart"/>
+      <w:r>
+        <w:rPr>
+          <w:lang w:val="en-US"/>
+        </w:rPr>
+        <w:t>addFood</w:t>
+      </w:r>
+      <w:proofErr w:type="spellEnd"/>
+      <w:proofErr w:type="gramEnd"/>
+      <w:r>
+        <w:rPr>
+          <w:lang w:val="en-US"/>
+        </w:rPr>
+        <w:t xml:space="preserve"> -</w:t>
+      </w:r>
+      <w:r>
+        <w:rPr>
+          <w:lang w:val="en-US"/>
+        </w:rPr>
+        <w:t>p</w:t>
+      </w:r>
+      <w:r>
+        <w:rPr>
+          <w:lang w:val="en-US"/>
+        </w:rPr>
+        <w:t xml:space="preserve"> </w:t>
+      </w:r>
+      <w:r>
+        <w:t>торт</w:t>
+      </w:r>
+      <w:r>
+        <w:rPr>
+          <w:lang w:val="en-US"/>
+        </w:rPr>
+        <w:t xml:space="preserve"> -g 100 -d 24.02.2022</w:t>
+      </w:r>
+    </w:p>
+    <w:p>
+      <w:pPr>
+        <w:spacing w:after="0"/>
+        <w:jc w:val="both"/>
+      </w:pPr>
+      <w:r>
+        <w:t>тоже что и (1) только с указанием даты</w:t>
+      </w:r>
+    </w:p>
+    <w:p>
+      <w:pPr>
+        <w:spacing w:after="0"/>
+        <w:jc w:val="both"/>
+        <w:rPr>
+          <w:lang w:val="en-US"/>
+        </w:rPr>
+      </w:pPr>
+      <w:r>
+        <w:rPr>
+          <w:lang w:val="en-US"/>
+        </w:rPr>
+        <w:t xml:space="preserve">4) </w:t>
+      </w:r>
+      <w:proofErr w:type="spellStart"/>
+      <w:proofErr w:type="gramStart"/>
+      <w:r>
+        <w:rPr>
+          <w:lang w:val="en-US"/>
+        </w:rPr>
+        <w:t>addFood</w:t>
+      </w:r>
+      <w:proofErr w:type="spellEnd"/>
+      <w:proofErr w:type="gramEnd"/>
+      <w:r>
+        <w:rPr>
+          <w:lang w:val="en-US"/>
+        </w:rPr>
+        <w:t xml:space="preserve"> -</w:t>
+      </w:r>
+      <w:r>
+        <w:rPr>
+          <w:lang w:val="en-US"/>
+        </w:rPr>
+        <w:t>p</w:t>
+      </w:r>
+      <w:r>
+        <w:rPr>
+          <w:lang w:val="en-US"/>
+        </w:rPr>
+        <w:t xml:space="preserve"> </w:t>
+      </w:r>
+      <w:r>
+        <w:t>торт</w:t>
+      </w:r>
+      <w:r>
+        <w:rPr>
+          <w:lang w:val="en-US"/>
+        </w:rPr>
+        <w:t xml:space="preserve"> -g 100 -c 1000  -d 24.02.2022</w:t>
+      </w:r>
+    </w:p>
+    <w:p>
+      <w:pPr>
+        <w:spacing w:after="0"/>
+        <w:jc w:val="both"/>
+        <w:rPr>
+          <w:lang w:val="en-US"/>
+        </w:rPr>
+      </w:pPr>
+      <w:r>
+        <w:t>тоже что и (2) только с указанием даты</w:t>
+      </w:r>
+    </w:p>
+    <w:p>
+      <w:pPr>
+        <w:spacing w:after="0"/>
+        <w:jc w:val="both"/>
+      </w:pPr>
+      <w:r>
+        <w:t xml:space="preserve">5) </w:t>
+      </w:r>
+      <w:proofErr w:type="spellStart"/>
+      <w:r>
+        <w:t>addFood</w:t>
+      </w:r>
+      <w:proofErr w:type="spellEnd"/>
+      <w:r>
+        <w:t xml:space="preserve"> -i 1 -g 100 -d 24.02.2022</w:t>
+      </w:r>
+    </w:p>
+    <w:p>
+      <w:pPr>
+        <w:spacing w:after="0"/>
+        <w:jc w:val="both"/>
+        <w:rPr>
+          <w:lang w:val="en-US"/>
+        </w:rPr>
+      </w:pPr>
+      <w:r>
+        <w:t xml:space="preserve">ищет в продуктов продукт с индексом 1 и добавляет запись о </w:t>
+      </w:r>
+      <w:proofErr w:type="gramStart"/>
+      <w:r>
         <w:t>том</w:t>
       </w:r>
       <w:proofErr w:type="gramEnd"/>
       <w:r>
-        <w:t xml:space="preserve"> что ты с</w:t>
-      </w:r>
-      <w:r>
-        <w:t>ъ</w:t>
-      </w:r>
+        <w:t xml:space="preserve"> что ты </w:t>
+      </w:r>
+      <w:proofErr w:type="spellStart"/>
+      <w:r>
+        <w:t>сьла</w:t>
+      </w:r>
+      <w:proofErr w:type="spellEnd"/>
+      <w:r>
+        <w:t xml:space="preserve"> 100г этого продукта</w:t>
+      </w:r>
+    </w:p>
+    <w:p>
+      <w:pPr>
+        <w:spacing w:after="0"/>
+        <w:jc w:val="both"/>
+        <w:rPr>
+          <w:lang w:val="en-US"/>
+        </w:rPr>
+      </w:pPr>
+    </w:p>
+    <w:p>
+      <w:pPr>
+        <w:spacing w:after="0"/>
+        <w:jc w:val="both"/>
+      </w:pPr>
+      <w:r>
+        <w:t xml:space="preserve">6) </w:t>
+      </w:r>
+      <w:proofErr w:type="spellStart"/>
+      <w:r>
+        <w:t>getFood</w:t>
+      </w:r>
+      <w:proofErr w:type="spellEnd"/>
+    </w:p>
+    <w:p>
+      <w:pPr>
+        <w:spacing w:after="0"/>
+        <w:jc w:val="both"/>
+      </w:pPr>
+      <w:r>
+        <w:t xml:space="preserve">выводит списком  индексы и все приёмы пищи добавленные и граммы в каждом приёме </w:t>
+      </w:r>
+      <w:proofErr w:type="spellStart"/>
+      <w:r>
+        <w:t>пищи</w:t>
+      </w:r>
+      <w:proofErr w:type="gramStart"/>
+      <w:r>
+        <w:t>,в</w:t>
+      </w:r>
+      <w:proofErr w:type="spellEnd"/>
+      <w:proofErr w:type="gramEnd"/>
+      <w:r>
+        <w:t xml:space="preserve"> виде таблицы</w:t>
+      </w:r>
+    </w:p>
+    <w:p>
+      <w:pPr>
+        <w:spacing w:after="0"/>
+        <w:jc w:val="both"/>
+      </w:pPr>
+      <w:r>
+        <w:t xml:space="preserve">7) </w:t>
+      </w:r>
+      <w:proofErr w:type="spellStart"/>
+      <w:r>
+        <w:t>getFood</w:t>
+      </w:r>
+      <w:proofErr w:type="spellEnd"/>
+      <w:r>
+        <w:t xml:space="preserve"> -d 20.01.2024</w:t>
+      </w:r>
+    </w:p>
+    <w:p>
+      <w:pPr>
+        <w:spacing w:after="0"/>
+        <w:jc w:val="both"/>
+        <w:rPr>
+          <w:lang w:val="en-US"/>
+        </w:rPr>
+      </w:pPr>
+      <w:r>
+        <w:t>тоже что и (6) но с датой</w:t>
+      </w:r>
+    </w:p>
+    <w:p>
+      <w:pPr>
+        <w:spacing w:after="0"/>
+        <w:jc w:val="both"/>
+        <w:rPr>
+          <w:lang w:val="en-US"/>
+        </w:rPr>
+      </w:pPr>
+    </w:p>
+    <w:p>
+      <w:pPr>
+        <w:spacing w:after="0"/>
+        <w:jc w:val="both"/>
+      </w:pPr>
+      <w:r>
+        <w:t xml:space="preserve">8) </w:t>
+      </w:r>
+      <w:proofErr w:type="spellStart"/>
+      <w:r>
+        <w:t>deleteFoodByIndex</w:t>
+      </w:r>
+      <w:proofErr w:type="spellEnd"/>
+      <w:r>
+        <w:t xml:space="preserve"> </w:t>
+      </w:r>
+      <w:r>
+        <w:t>-i 2</w:t>
+      </w:r>
+    </w:p>
+    <w:p>
+      <w:pPr>
+        <w:spacing w:after="0"/>
+        <w:jc w:val="both"/>
+      </w:pPr>
+      <w:r>
+        <w:t>удаляет запись о приёме пищи с индексом 2</w:t>
+      </w:r>
+    </w:p>
+    <w:p>
+      <w:pPr>
+        <w:spacing w:after="0"/>
+        <w:jc w:val="both"/>
+      </w:pPr>
+      <w:r>
+        <w:t xml:space="preserve"> </w:t>
+      </w:r>
+    </w:p>
+    <w:p>
+      <w:pPr>
+        <w:spacing w:after="0"/>
+        <w:jc w:val="both"/>
+      </w:pPr>
+      <w:r>
+        <w:t xml:space="preserve">13) </w:t>
+      </w:r>
+      <w:proofErr w:type="spellStart"/>
+      <w:r>
+        <w:t>getCalories</w:t>
+      </w:r>
+      <w:proofErr w:type="spellEnd"/>
+      <w:r>
+        <w:t xml:space="preserve"> </w:t>
+      </w:r>
+    </w:p>
+    <w:p>
+      <w:pPr>
+        <w:spacing w:after="0"/>
+        <w:jc w:val="both"/>
+      </w:pPr>
+      <w:r>
+        <w:t xml:space="preserve">посчитать и вывести в </w:t>
+      </w:r>
+      <w:proofErr w:type="gramStart"/>
+      <w:r>
+        <w:t>консоль</w:t>
+      </w:r>
+      <w:proofErr w:type="gramEnd"/>
+      <w:r>
+        <w:t xml:space="preserve"> сколько калорий съедено сегодня</w:t>
+      </w:r>
+    </w:p>
+    <w:p>
+      <w:pPr>
+        <w:spacing w:after="0"/>
+        <w:jc w:val="both"/>
+      </w:pPr>
+      <w:r>
+        <w:t xml:space="preserve">14) </w:t>
+      </w:r>
+      <w:proofErr w:type="spellStart"/>
+      <w:r>
+        <w:t>getCalories</w:t>
+      </w:r>
+      <w:proofErr w:type="spellEnd"/>
+      <w:r>
+        <w:t xml:space="preserve"> -d 24.02.2022</w:t>
+      </w:r>
+    </w:p>
+    <w:p>
+      <w:pPr>
+        <w:spacing w:after="0"/>
+        <w:jc w:val="both"/>
+      </w:pPr>
+      <w:r>
+        <w:t xml:space="preserve">посчитать и вывести в </w:t>
+      </w:r>
+      <w:proofErr w:type="gramStart"/>
+      <w:r>
+        <w:t>консоль</w:t>
+      </w:r>
+      <w:proofErr w:type="gramEnd"/>
+      <w:r>
+        <w:t xml:space="preserve"> сколько калорий съедено 24.02.2022</w:t>
+      </w:r>
+    </w:p>
+    <w:p>
+      <w:pPr>
+        <w:spacing w:after="0"/>
+        <w:jc w:val="both"/>
+        <w:rPr>
+          <w:lang w:val="en-US"/>
+        </w:rPr>
+      </w:pPr>
+    </w:p>
+    <w:p>
+      <w:pPr>
+        <w:spacing w:after="0"/>
+        <w:jc w:val="both"/>
+      </w:pPr>
+      <w:r>
+        <w:t xml:space="preserve">9) </w:t>
+      </w:r>
+      <w:proofErr w:type="spellStart"/>
+      <w:r>
+        <w:t>addProduct</w:t>
+      </w:r>
+      <w:proofErr w:type="spellEnd"/>
+      <w:r>
+        <w:t xml:space="preserve"> -n апельсин -</w:t>
+      </w:r>
+      <w:r>
+        <w:rPr>
+          <w:lang w:val="en-US"/>
+        </w:rPr>
+        <w:t>e</w:t>
+      </w:r>
+      <w:r>
+        <w:t xml:space="preserve"> 50</w:t>
+      </w:r>
+    </w:p>
+    <w:p>
+      <w:pPr>
+        <w:spacing w:after="0"/>
+        <w:jc w:val="both"/>
+      </w:pPr>
+      <w:r>
+        <w:t>добавляет апельсин в список продуктов, если апельсин уже есть обновляет кол-во калорий</w:t>
+      </w:r>
+    </w:p>
+    <w:p>
+      <w:pPr>
+        <w:spacing w:after="0"/>
+        <w:jc w:val="both"/>
+      </w:pPr>
+    </w:p>
+    <w:p>
+      <w:pPr>
+        <w:spacing w:after="0"/>
+        <w:jc w:val="both"/>
+      </w:pPr>
+      <w:r>
+        <w:t xml:space="preserve">10) </w:t>
+      </w:r>
+      <w:proofErr w:type="spellStart"/>
+      <w:r>
+        <w:t>getProducts</w:t>
+      </w:r>
+      <w:proofErr w:type="spellEnd"/>
+    </w:p>
+    <w:p>
+      <w:pPr>
+        <w:spacing w:after="0"/>
+        <w:jc w:val="both"/>
+      </w:pPr>
+      <w:r>
+        <w:t xml:space="preserve">выводит списком  индексы и все продукты добавленные и кол-во калорий в </w:t>
+      </w:r>
+      <w:proofErr w:type="spellStart"/>
+      <w:r>
+        <w:t>каждом</w:t>
+      </w:r>
+      <w:proofErr w:type="gramStart"/>
+      <w:r>
+        <w:t>,в</w:t>
+      </w:r>
+      <w:proofErr w:type="spellEnd"/>
+      <w:proofErr w:type="gramEnd"/>
+      <w:r>
+        <w:t xml:space="preserve"> виде таблицы</w:t>
+      </w:r>
+    </w:p>
+    <w:p>
+      <w:pPr>
+        <w:spacing w:after="0"/>
+        <w:jc w:val="both"/>
+      </w:pPr>
       <w:bookmarkStart w:id="0" w:name="_GoBack"/>
       <w:bookmarkEnd w:id="0"/>
-      <w:r>
-        <w:t>ела его 100г сегодня, если торта в списке продуктов не</w:t>
-      </w:r>
-      <w:r>
-        <w:t>т выдаёт сообщение об ошибке т.к.</w:t>
-      </w:r>
-      <w:r>
-        <w:t xml:space="preserve"> непонятно сколько он калорий</w:t>
-      </w:r>
-    </w:p>
-    <w:p>
-      <w:pPr>
-        <w:spacing w:after="0"/>
-        <w:rPr>
-          <w:lang w:val="en-US"/>
-        </w:rPr>
-      </w:pPr>
-      <w:r>
-        <w:rPr>
-          <w:lang w:val="en-US"/>
-        </w:rPr>
-        <w:t xml:space="preserve">2) </w:t>
-      </w:r>
-      <w:proofErr w:type="gramStart"/>
-      <w:r>
-        <w:rPr>
-          <w:lang w:val="en-US"/>
-        </w:rPr>
-        <w:t>addEatRecord</w:t>
-      </w:r>
-      <w:proofErr w:type="gramEnd"/>
-      <w:r>
-        <w:rPr>
-          <w:lang w:val="en-US"/>
-        </w:rPr>
-        <w:t xml:space="preserve"> -n </w:t>
-      </w:r>
-      <w:r>
-        <w:t>торт</w:t>
-      </w:r>
-      <w:r>
-        <w:rPr>
-          <w:lang w:val="en-US"/>
-        </w:rPr>
-        <w:t xml:space="preserve"> -g 100 -c 1000 </w:t>
-      </w:r>
-    </w:p>
-    <w:p>
-      <w:pPr>
-        <w:spacing w:after="0"/>
-      </w:pPr>
-      <w:r>
-        <w:t xml:space="preserve">эта команда </w:t>
-      </w:r>
-      <w:r>
-        <w:rPr>
-          <w:b/>
-        </w:rPr>
-        <w:t>ищет в списке продуктов</w:t>
-      </w:r>
-      <w:r>
-        <w:t xml:space="preserve"> торт</w:t>
-      </w:r>
-      <w:r>
-        <w:t xml:space="preserve"> и делает запись о </w:t>
-      </w:r>
-      <w:proofErr w:type="gramStart"/>
-      <w:r>
-        <w:t>том</w:t>
-      </w:r>
-      <w:proofErr w:type="gramEnd"/>
-      <w:r>
-        <w:t xml:space="preserve"> что ты съ</w:t>
-      </w:r>
-      <w:r>
-        <w:t>ела его 100г сегодня, если торта в списке продуктов нет сохраняет в список продуктов торт  с 1000 калориями если он есть обновляет кол-во калорий</w:t>
-      </w:r>
-    </w:p>
-    <w:p>
-      <w:pPr>
-        <w:spacing w:after="0"/>
-        <w:rPr>
-          <w:lang w:val="en-US"/>
-        </w:rPr>
-      </w:pPr>
-      <w:r>
-        <w:rPr>
-          <w:lang w:val="en-US"/>
-        </w:rPr>
-        <w:t xml:space="preserve">3) </w:t>
-      </w:r>
-      <w:proofErr w:type="gramStart"/>
-      <w:r>
-        <w:rPr>
-          <w:lang w:val="en-US"/>
-        </w:rPr>
-        <w:t>addEatRecord</w:t>
-      </w:r>
-      <w:proofErr w:type="gramEnd"/>
-      <w:r>
-        <w:rPr>
-          <w:lang w:val="en-US"/>
-        </w:rPr>
-        <w:t xml:space="preserve"> -n </w:t>
-      </w:r>
-      <w:r>
-        <w:t>торт</w:t>
-      </w:r>
-      <w:r>
-        <w:rPr>
-          <w:lang w:val="en-US"/>
-        </w:rPr>
-        <w:t xml:space="preserve"> -g 100 -d 24.02.2022</w:t>
-      </w:r>
-    </w:p>
-    <w:p>
-      <w:pPr>
-        <w:spacing w:after="0"/>
-      </w:pPr>
-      <w:r>
-        <w:t>тоже что и (1) только с указанием даты</w:t>
-      </w:r>
-    </w:p>
-    <w:p>
-      <w:pPr>
-        <w:spacing w:after="0"/>
-        <w:rPr>
-          <w:lang w:val="en-US"/>
-        </w:rPr>
-      </w:pPr>
-      <w:r>
-        <w:rPr>
-          <w:lang w:val="en-US"/>
-        </w:rPr>
-        <w:t xml:space="preserve">4) </w:t>
-      </w:r>
-      <w:proofErr w:type="gramStart"/>
-      <w:r>
-        <w:rPr>
-          <w:lang w:val="en-US"/>
-        </w:rPr>
-        <w:t>addEatRecord</w:t>
-      </w:r>
-      <w:proofErr w:type="gramEnd"/>
-      <w:r>
-        <w:rPr>
-          <w:lang w:val="en-US"/>
-        </w:rPr>
-        <w:t xml:space="preserve"> -n </w:t>
-      </w:r>
-      <w:r>
-        <w:t>торт</w:t>
-      </w:r>
-      <w:r>
-        <w:rPr>
-          <w:lang w:val="en-US"/>
-        </w:rPr>
-        <w:t xml:space="preserve"> -g 100 -c 1000  -d 24.02.2022</w:t>
-      </w:r>
-    </w:p>
-    <w:p>
-      <w:pPr>
-        <w:spacing w:after="0"/>
-      </w:pPr>
-      <w:r>
-        <w:t>тоже что и (2) только с указанием даты</w:t>
-      </w:r>
-    </w:p>
-    <w:p>
-      <w:pPr>
-        <w:spacing w:after="0"/>
-      </w:pPr>
-      <w:r>
-        <w:t xml:space="preserve">5) </w:t>
-      </w:r>
-      <w:proofErr w:type="spellStart"/>
-      <w:r>
-        <w:t>addEatRecord</w:t>
-      </w:r>
-      <w:proofErr w:type="spellEnd"/>
-      <w:r>
-        <w:t xml:space="preserve"> -i 1 -g 100 -d 24.02.2022</w:t>
-      </w:r>
-    </w:p>
-    <w:p>
-      <w:pPr>
-        <w:spacing w:after="0"/>
-      </w:pPr>
-      <w:r>
-        <w:t xml:space="preserve">ищет в продуктов продукт с индексом 1 и добавляет запись о </w:t>
-      </w:r>
-      <w:proofErr w:type="gramStart"/>
-      <w:r>
-        <w:t>том</w:t>
-      </w:r>
-      <w:proofErr w:type="gramEnd"/>
-      <w:r>
-        <w:t xml:space="preserve"> что ты </w:t>
-      </w:r>
-      <w:proofErr w:type="spellStart"/>
-      <w:r>
-        <w:t>сьла</w:t>
-      </w:r>
-      <w:proofErr w:type="spellEnd"/>
-      <w:r>
-        <w:t xml:space="preserve"> 100г этого продукта</w:t>
-      </w:r>
-    </w:p>
-    <w:p>
-      <w:pPr>
-        <w:spacing w:after="0"/>
-      </w:pPr>
-      <w:r>
-        <w:t xml:space="preserve">6) </w:t>
-      </w:r>
-      <w:proofErr w:type="spellStart"/>
-      <w:r>
-        <w:t>getEats</w:t>
-      </w:r>
-      <w:proofErr w:type="spellEnd"/>
-    </w:p>
-    <w:p>
-      <w:pPr>
-        <w:spacing w:after="0"/>
-      </w:pPr>
-      <w:r>
-        <w:t xml:space="preserve">выводит списком  индексы и все приёмы пищи добавленные и граммы в каждом приёме </w:t>
-      </w:r>
-      <w:proofErr w:type="spellStart"/>
-      <w:r>
-        <w:t>пищи</w:t>
-      </w:r>
-      <w:proofErr w:type="gramStart"/>
-      <w:r>
-        <w:t>,в</w:t>
-      </w:r>
-      <w:proofErr w:type="spellEnd"/>
-      <w:proofErr w:type="gramEnd"/>
-      <w:r>
-        <w:t xml:space="preserve"> виде таблицы</w:t>
-      </w:r>
-    </w:p>
-    <w:p>
-      <w:pPr>
-        <w:spacing w:after="0"/>
-      </w:pPr>
-      <w:r>
-        <w:t xml:space="preserve">7) </w:t>
-      </w:r>
-      <w:proofErr w:type="spellStart"/>
-      <w:r>
-        <w:t>getEats</w:t>
-      </w:r>
-      <w:proofErr w:type="spellEnd"/>
-      <w:r>
-        <w:t xml:space="preserve"> -d 20.01.2024</w:t>
-      </w:r>
-    </w:p>
-    <w:p>
-      <w:pPr>
-        <w:spacing w:after="0"/>
-      </w:pPr>
-      <w:r>
-        <w:t>тоже что и (6) но с датой</w:t>
-      </w:r>
-    </w:p>
-    <w:p>
-      <w:pPr>
-        <w:spacing w:after="0"/>
-      </w:pPr>
-      <w:r>
-        <w:t xml:space="preserve">8) </w:t>
-      </w:r>
-      <w:proofErr w:type="spellStart"/>
-      <w:r>
-        <w:t>deleteEatByIndex</w:t>
+    </w:p>
+    <w:p>
+      <w:pPr>
+        <w:spacing w:after="0"/>
+        <w:jc w:val="both"/>
+      </w:pPr>
+      <w:r>
+        <w:t xml:space="preserve">11) </w:t>
+      </w:r>
+      <w:proofErr w:type="spellStart"/>
+      <w:r>
+        <w:t>deleteProductByIndex</w:t>
       </w:r>
       <w:proofErr w:type="spellEnd"/>
       <w:r>
@@ -340,88 +672,7 @@
     <w:p>
       <w:pPr>
         <w:spacing w:after="0"/>
-      </w:pPr>
-      <w:r>
-        <w:t>удаляет запись о приёме пищи с индексом 2</w:t>
-      </w:r>
-    </w:p>
-    <w:p>
-      <w:pPr>
-        <w:spacing w:after="0"/>
-      </w:pPr>
-      <w:r>
-        <w:t xml:space="preserve">9) </w:t>
-      </w:r>
-      <w:proofErr w:type="spellStart"/>
-      <w:r>
-        <w:t>addProduct</w:t>
-      </w:r>
-      <w:proofErr w:type="spellEnd"/>
-      <w:r>
-        <w:t xml:space="preserve"> -n апельсин -c 50</w:t>
-      </w:r>
-    </w:p>
-    <w:p>
-      <w:pPr>
-        <w:spacing w:after="0"/>
-      </w:pPr>
-      <w:r>
-        <w:t>добавляет апельсин в список продуктов, если апельсин уже есть обновляет кол-во калорий</w:t>
-      </w:r>
-    </w:p>
-    <w:p>
-      <w:pPr>
-        <w:spacing w:after="0"/>
-      </w:pPr>
-      <w:r>
-        <w:t xml:space="preserve">10) </w:t>
-      </w:r>
-      <w:proofErr w:type="spellStart"/>
-      <w:r>
-        <w:t>getProducts</w:t>
-      </w:r>
-      <w:proofErr w:type="spellEnd"/>
-    </w:p>
-    <w:p>
-      <w:pPr>
-        <w:spacing w:after="0"/>
-      </w:pPr>
-      <w:r>
-        <w:t xml:space="preserve">выводит списком  индексы и все продукты добавленные и кол-во калорий в </w:t>
-      </w:r>
-      <w:proofErr w:type="spellStart"/>
-      <w:r>
-        <w:t>каждом</w:t>
-      </w:r>
-      <w:proofErr w:type="gramStart"/>
-      <w:r>
-        <w:t>,в</w:t>
-      </w:r>
-      <w:proofErr w:type="spellEnd"/>
-      <w:proofErr w:type="gramEnd"/>
-      <w:r>
-        <w:t xml:space="preserve"> виде таблицы</w:t>
-      </w:r>
-    </w:p>
-    <w:p>
-      <w:pPr>
-        <w:spacing w:after="0"/>
-      </w:pPr>
-      <w:r>
-        <w:t xml:space="preserve">11) </w:t>
-      </w:r>
-      <w:proofErr w:type="spellStart"/>
-      <w:r>
-        <w:t>deleteProductByIndex</w:t>
-      </w:r>
-      <w:proofErr w:type="spellEnd"/>
-      <w:r>
-        <w:t xml:space="preserve"> -i 2</w:t>
-      </w:r>
-    </w:p>
-    <w:p>
-      <w:pPr>
-        <w:spacing w:after="0"/>
+        <w:jc w:val="both"/>
       </w:pPr>
       <w:r>
         <w:t>удаляет запись о продукте с индексом 2</w:t>
@@ -430,6 +681,13 @@
     <w:p>
       <w:pPr>
         <w:spacing w:after="0"/>
+        <w:jc w:val="both"/>
+      </w:pPr>
+    </w:p>
+    <w:p>
+      <w:pPr>
+        <w:spacing w:after="0"/>
+        <w:jc w:val="both"/>
       </w:pPr>
       <w:r>
         <w:t xml:space="preserve">12) </w:t>
@@ -446,85 +704,10 @@
     <w:p>
       <w:pPr>
         <w:spacing w:after="0"/>
+        <w:jc w:val="both"/>
       </w:pPr>
       <w:r>
         <w:t>удаляет запись о продукте с именем торт</w:t>
-      </w:r>
-    </w:p>
-    <w:p>
-      <w:pPr>
-        <w:spacing w:after="0"/>
-      </w:pPr>
-      <w:r>
-        <w:t xml:space="preserve">13) </w:t>
-      </w:r>
-      <w:proofErr w:type="spellStart"/>
-      <w:r>
-        <w:t>getCalories</w:t>
-      </w:r>
-      <w:proofErr w:type="spellEnd"/>
-      <w:r>
-        <w:t xml:space="preserve"> </w:t>
-      </w:r>
-    </w:p>
-    <w:p>
-      <w:pPr>
-        <w:spacing w:after="0"/>
-      </w:pPr>
-      <w:r>
-        <w:t xml:space="preserve">посчитать и вывести в </w:t>
-      </w:r>
-      <w:proofErr w:type="gramStart"/>
-      <w:r>
-        <w:t>консоль</w:t>
-      </w:r>
-      <w:proofErr w:type="gramEnd"/>
-      <w:r>
-        <w:t xml:space="preserve"> сколько калорий с</w:t>
-      </w:r>
-      <w:r>
-        <w:t>ъ</w:t>
-      </w:r>
-      <w:r>
-        <w:t>едено сегодня</w:t>
-      </w:r>
-    </w:p>
-    <w:p>
-      <w:pPr>
-        <w:spacing w:after="0"/>
-      </w:pPr>
-      <w:r>
-        <w:t xml:space="preserve">14) </w:t>
-      </w:r>
-      <w:proofErr w:type="spellStart"/>
-      <w:r>
-        <w:t>getCalories</w:t>
-      </w:r>
-      <w:proofErr w:type="spellEnd"/>
-      <w:r>
-        <w:t xml:space="preserve"> -d 24.02.2022</w:t>
-      </w:r>
-    </w:p>
-    <w:p>
-      <w:pPr>
-        <w:spacing w:after="0"/>
-      </w:pPr>
-      <w:r>
-        <w:t xml:space="preserve">посчитать и вывести в </w:t>
-      </w:r>
-      <w:proofErr w:type="gramStart"/>
-      <w:r>
-        <w:t>консоль</w:t>
-      </w:r>
-      <w:proofErr w:type="gramEnd"/>
-      <w:r>
-        <w:t xml:space="preserve"> сколько калорий с</w:t>
-      </w:r>
-      <w:r>
-        <w:t>ъ</w:t>
-      </w:r>
-      <w:r>
-        <w:t>едено 24.02.2022</w:t>
       </w:r>
     </w:p>
     <w:sectPr>

</xml_diff>